<commit_message>
Repaired s small bug
</commit_message>
<xml_diff>
--- a/Dokumentacja.docx
+++ b/Dokumentacja.docx
@@ -261,9 +261,67 @@
         </w:rPr>
         <w:t>Activities</w:t>
       </w:r>
+      <w:proofErr w:type="spellEnd"/>
+    </w:p>
+    <w:p>
+      <w:pPr>
+        <w:pStyle w:val="Akapitzlist"/>
+        <w:numPr>
+          <w:ilvl w:val="1"/>
+          <w:numId w:val="3"/>
+        </w:numPr>
+        <w:rPr>
+          <w:sz w:val="28"/>
+          <w:szCs w:val="28"/>
+        </w:rPr>
+      </w:pPr>
+      <w:proofErr w:type="spellStart"/>
+      <w:r>
+        <w:rPr>
+          <w:sz w:val="28"/>
+          <w:szCs w:val="28"/>
+        </w:rPr>
+        <w:t>Learn</w:t>
+      </w:r>
+      <w:proofErr w:type="spellEnd"/>
+      <w:r>
+        <w:rPr>
+          <w:sz w:val="28"/>
+          <w:szCs w:val="28"/>
+        </w:rPr>
+        <w:t xml:space="preserve"> – obsługa działów tematycznych</w:t>
+      </w:r>
+    </w:p>
+    <w:p>
+      <w:pPr>
+        <w:pStyle w:val="Akapitzlist"/>
+        <w:numPr>
+          <w:ilvl w:val="1"/>
+          <w:numId w:val="3"/>
+        </w:numPr>
+        <w:rPr>
+          <w:sz w:val="28"/>
+          <w:szCs w:val="28"/>
+        </w:rPr>
+      </w:pPr>
+      <w:proofErr w:type="spellStart"/>
+      <w:r>
+        <w:rPr>
+          <w:sz w:val="28"/>
+          <w:szCs w:val="28"/>
+        </w:rPr>
+        <w:t>AboutInfo</w:t>
+      </w:r>
+      <w:proofErr w:type="spellEnd"/>
+      <w:r>
+        <w:rPr>
+          <w:sz w:val="28"/>
+          <w:szCs w:val="28"/>
+        </w:rPr>
+        <w:t xml:space="preserve"> – Wyświetla informacje o aplikacji</w:t>
+      </w:r>
       <w:bookmarkStart w:id="0" w:name="_GoBack"/>
       <w:bookmarkEnd w:id="0"/>
-      <w:proofErr w:type="spellEnd"/>
     </w:p>
     <w:p>
       <w:pPr>
@@ -283,16 +341,60 @@
           <w:sz w:val="28"/>
           <w:szCs w:val="28"/>
         </w:rPr>
-        <w:t>Learn</w:t>
-      </w:r>
-      <w:proofErr w:type="spellEnd"/>
-      <w:r>
-        <w:rPr>
-          <w:sz w:val="28"/>
-          <w:szCs w:val="28"/>
-        </w:rPr>
-        <w:t xml:space="preserve"> – obsługa działów tematycznych</w:t>
-      </w:r>
+        <w:t>Stats</w:t>
+      </w:r>
+      <w:proofErr w:type="spellEnd"/>
+      <w:r>
+        <w:rPr>
+          <w:sz w:val="28"/>
+          <w:szCs w:val="28"/>
+        </w:rPr>
+        <w:t xml:space="preserve"> – </w:t>
+      </w:r>
+      <w:r>
+        <w:rPr>
+          <w:sz w:val="28"/>
+          <w:szCs w:val="28"/>
+          <w:highlight w:val="yellow"/>
+        </w:rPr>
+        <w:t>statystyki użytkownika</w:t>
+      </w:r>
+      <w:r>
+        <w:rPr>
+          <w:sz w:val="28"/>
+          <w:szCs w:val="28"/>
+        </w:rPr>
+        <w:t xml:space="preserve"> </w:t>
+      </w:r>
+    </w:p>
+    <w:p>
+      <w:pPr>
+        <w:pStyle w:val="Akapitzlist"/>
+        <w:numPr>
+          <w:ilvl w:val="0"/>
+          <w:numId w:val="3"/>
+        </w:numPr>
+        <w:rPr>
+          <w:sz w:val="28"/>
+          <w:szCs w:val="28"/>
+        </w:rPr>
+      </w:pPr>
+      <w:proofErr w:type="spellStart"/>
+      <w:r>
+        <w:rPr>
+          <w:sz w:val="28"/>
+          <w:szCs w:val="28"/>
+        </w:rPr>
+        <w:t>Base</w:t>
+      </w:r>
+      <w:r>
+        <w:rPr>
+          <w:sz w:val="28"/>
+          <w:szCs w:val="28"/>
+        </w:rPr>
+        <w:t>Activities</w:t>
+      </w:r>
+      <w:proofErr w:type="spellEnd"/>
     </w:p>
     <w:p>
       <w:pPr>
@@ -312,16 +414,38 @@
           <w:sz w:val="28"/>
           <w:szCs w:val="28"/>
         </w:rPr>
-        <w:t>AboutInfo</w:t>
-      </w:r>
-      <w:proofErr w:type="spellEnd"/>
-      <w:r>
-        <w:rPr>
-          <w:sz w:val="28"/>
-          <w:szCs w:val="28"/>
-        </w:rPr>
-        <w:t xml:space="preserve"> – Wyświetla informacje o aplikacji</w:t>
-      </w:r>
+        <w:t>ActivitiesInteger</w:t>
+      </w:r>
+      <w:proofErr w:type="spellEnd"/>
+      <w:r>
+        <w:rPr>
+          <w:sz w:val="28"/>
+          <w:szCs w:val="28"/>
+        </w:rPr>
+        <w:t xml:space="preserve"> – wszystkie aktywności związane z liczbami całkowitymi</w:t>
+      </w:r>
+    </w:p>
+    <w:p>
+      <w:pPr>
+        <w:pStyle w:val="Akapitzlist"/>
+        <w:numPr>
+          <w:ilvl w:val="0"/>
+          <w:numId w:val="3"/>
+        </w:numPr>
+        <w:rPr>
+          <w:sz w:val="28"/>
+          <w:szCs w:val="28"/>
+        </w:rPr>
+      </w:pPr>
+      <w:proofErr w:type="spellStart"/>
+      <w:r>
+        <w:rPr>
+          <w:sz w:val="28"/>
+          <w:szCs w:val="28"/>
+        </w:rPr>
+        <w:t>Functionalities</w:t>
+      </w:r>
+      <w:proofErr w:type="spellEnd"/>
     </w:p>
     <w:p>
       <w:pPr>
@@ -341,30 +465,102 @@
           <w:sz w:val="28"/>
           <w:szCs w:val="28"/>
         </w:rPr>
-        <w:t>Stats</w:t>
-      </w:r>
-      <w:proofErr w:type="spellEnd"/>
-      <w:r>
-        <w:rPr>
-          <w:sz w:val="28"/>
-          <w:szCs w:val="28"/>
-        </w:rPr>
-        <w:t xml:space="preserve"> – </w:t>
-      </w:r>
-      <w:r>
-        <w:rPr>
-          <w:sz w:val="28"/>
-          <w:szCs w:val="28"/>
-          <w:highlight w:val="yellow"/>
-        </w:rPr>
-        <w:t>statystyki użytkownika</w:t>
-      </w:r>
-      <w:r>
-        <w:rPr>
-          <w:sz w:val="28"/>
-          <w:szCs w:val="28"/>
-        </w:rPr>
-        <w:t xml:space="preserve"> </w:t>
+        <w:t>MathsStructures</w:t>
+      </w:r>
+      <w:proofErr w:type="spellEnd"/>
+      <w:r>
+        <w:rPr>
+          <w:sz w:val="28"/>
+          <w:szCs w:val="28"/>
+        </w:rPr>
+        <w:t xml:space="preserve"> – przechowuje struktury danych</w:t>
+      </w:r>
+    </w:p>
+    <w:p>
+      <w:pPr>
+        <w:pStyle w:val="Akapitzlist"/>
+        <w:numPr>
+          <w:ilvl w:val="1"/>
+          <w:numId w:val="3"/>
+        </w:numPr>
+        <w:rPr>
+          <w:sz w:val="28"/>
+          <w:szCs w:val="28"/>
+        </w:rPr>
+      </w:pPr>
+      <w:proofErr w:type="spellStart"/>
+      <w:r>
+        <w:rPr>
+          <w:sz w:val="28"/>
+          <w:szCs w:val="28"/>
+        </w:rPr>
+        <w:t>RandValue</w:t>
+      </w:r>
+      <w:proofErr w:type="spellEnd"/>
+      <w:r>
+        <w:rPr>
+          <w:sz w:val="28"/>
+          <w:szCs w:val="28"/>
+        </w:rPr>
+        <w:t xml:space="preserve"> – funkcje losujące</w:t>
+      </w:r>
+    </w:p>
+    <w:p>
+      <w:pPr>
+        <w:pStyle w:val="Akapitzlist"/>
+        <w:numPr>
+          <w:ilvl w:val="1"/>
+          <w:numId w:val="3"/>
+        </w:numPr>
+        <w:rPr>
+          <w:sz w:val="28"/>
+          <w:szCs w:val="28"/>
+        </w:rPr>
+      </w:pPr>
+      <w:proofErr w:type="spellStart"/>
+      <w:r>
+        <w:rPr>
+          <w:sz w:val="28"/>
+          <w:szCs w:val="28"/>
+        </w:rPr>
+        <w:t>IntegerFunction</w:t>
+      </w:r>
+      <w:proofErr w:type="spellEnd"/>
+      <w:r>
+        <w:rPr>
+          <w:sz w:val="28"/>
+          <w:szCs w:val="28"/>
+        </w:rPr>
+        <w:t xml:space="preserve"> – funkcje na liczbach całkowitych</w:t>
+      </w:r>
+    </w:p>
+    <w:p>
+      <w:pPr>
+        <w:pStyle w:val="Akapitzlist"/>
+        <w:numPr>
+          <w:ilvl w:val="1"/>
+          <w:numId w:val="3"/>
+        </w:numPr>
+        <w:rPr>
+          <w:sz w:val="28"/>
+          <w:szCs w:val="28"/>
+        </w:rPr>
+      </w:pPr>
+      <w:proofErr w:type="spellStart"/>
+      <w:r>
+        <w:rPr>
+          <w:sz w:val="28"/>
+          <w:szCs w:val="28"/>
+        </w:rPr>
+        <w:t>FloatingPointNumberStructures</w:t>
+      </w:r>
+      <w:proofErr w:type="spellEnd"/>
+      <w:r>
+        <w:rPr>
+          <w:sz w:val="28"/>
+          <w:szCs w:val="28"/>
+        </w:rPr>
+        <w:t xml:space="preserve"> – funkcje na liczbach zmiennoprzecinkowych</w:t>
       </w:r>
     </w:p>
     <w:p>
@@ -385,7 +581,7 @@
           <w:sz w:val="28"/>
           <w:szCs w:val="28"/>
         </w:rPr>
-        <w:t>Activities</w:t>
+        <w:t>BaseActivities</w:t>
       </w:r>
       <w:proofErr w:type="spellEnd"/>
     </w:p>
@@ -407,164 +603,25 @@
           <w:sz w:val="28"/>
           <w:szCs w:val="28"/>
         </w:rPr>
+        <w:t>IntegerActivity</w:t>
+      </w:r>
+      <w:proofErr w:type="spellEnd"/>
+      <w:r>
+        <w:rPr>
+          <w:sz w:val="28"/>
+          <w:szCs w:val="28"/>
+        </w:rPr>
+        <w:t xml:space="preserve"> -&gt; </w:t>
+      </w:r>
+      <w:proofErr w:type="spellStart"/>
+      <w:r>
+        <w:rPr>
+          <w:sz w:val="28"/>
+          <w:szCs w:val="28"/>
+        </w:rPr>
         <w:t>ActivitiesInteger</w:t>
       </w:r>
       <w:proofErr w:type="spellEnd"/>
-      <w:r>
-        <w:rPr>
-          <w:sz w:val="28"/>
-          <w:szCs w:val="28"/>
-        </w:rPr>
-        <w:t xml:space="preserve"> – wszystkie aktywności związane z liczbami całkowitymi</w:t>
-      </w:r>
-    </w:p>
-    <w:p>
-      <w:pPr>
-        <w:pStyle w:val="Akapitzlist"/>
-        <w:numPr>
-          <w:ilvl w:val="0"/>
-          <w:numId w:val="3"/>
-        </w:numPr>
-        <w:rPr>
-          <w:sz w:val="28"/>
-          <w:szCs w:val="28"/>
-        </w:rPr>
-      </w:pPr>
-      <w:proofErr w:type="spellStart"/>
-      <w:r>
-        <w:rPr>
-          <w:sz w:val="28"/>
-          <w:szCs w:val="28"/>
-        </w:rPr>
-        <w:t>Functionalities</w:t>
-      </w:r>
-      <w:proofErr w:type="spellEnd"/>
-    </w:p>
-    <w:p>
-      <w:pPr>
-        <w:pStyle w:val="Akapitzlist"/>
-        <w:numPr>
-          <w:ilvl w:val="1"/>
-          <w:numId w:val="3"/>
-        </w:numPr>
-        <w:rPr>
-          <w:sz w:val="28"/>
-          <w:szCs w:val="28"/>
-        </w:rPr>
-      </w:pPr>
-      <w:proofErr w:type="spellStart"/>
-      <w:r>
-        <w:rPr>
-          <w:sz w:val="28"/>
-          <w:szCs w:val="28"/>
-        </w:rPr>
-        <w:t>MathsStructures</w:t>
-      </w:r>
-      <w:proofErr w:type="spellEnd"/>
-      <w:r>
-        <w:rPr>
-          <w:sz w:val="28"/>
-          <w:szCs w:val="28"/>
-        </w:rPr>
-        <w:t xml:space="preserve"> – przechowuje struktury danych</w:t>
-      </w:r>
-    </w:p>
-    <w:p>
-      <w:pPr>
-        <w:pStyle w:val="Akapitzlist"/>
-        <w:numPr>
-          <w:ilvl w:val="1"/>
-          <w:numId w:val="3"/>
-        </w:numPr>
-        <w:rPr>
-          <w:sz w:val="28"/>
-          <w:szCs w:val="28"/>
-        </w:rPr>
-      </w:pPr>
-      <w:proofErr w:type="spellStart"/>
-      <w:r>
-        <w:rPr>
-          <w:sz w:val="28"/>
-          <w:szCs w:val="28"/>
-        </w:rPr>
-        <w:t>RandValue</w:t>
-      </w:r>
-      <w:proofErr w:type="spellEnd"/>
-      <w:r>
-        <w:rPr>
-          <w:sz w:val="28"/>
-          <w:szCs w:val="28"/>
-        </w:rPr>
-        <w:t xml:space="preserve"> – funkcje losujące</w:t>
-      </w:r>
-    </w:p>
-    <w:p>
-      <w:pPr>
-        <w:pStyle w:val="Akapitzlist"/>
-        <w:numPr>
-          <w:ilvl w:val="1"/>
-          <w:numId w:val="3"/>
-        </w:numPr>
-        <w:rPr>
-          <w:sz w:val="28"/>
-          <w:szCs w:val="28"/>
-        </w:rPr>
-      </w:pPr>
-      <w:proofErr w:type="spellStart"/>
-      <w:r>
-        <w:rPr>
-          <w:sz w:val="28"/>
-          <w:szCs w:val="28"/>
-        </w:rPr>
-        <w:t>IntegerFunction</w:t>
-      </w:r>
-      <w:proofErr w:type="spellEnd"/>
-      <w:r>
-        <w:rPr>
-          <w:sz w:val="28"/>
-          <w:szCs w:val="28"/>
-        </w:rPr>
-        <w:t xml:space="preserve"> – funkcje na liczbach całkowitych</w:t>
-      </w:r>
-    </w:p>
-    <w:p>
-      <w:pPr>
-        <w:pStyle w:val="Akapitzlist"/>
-        <w:numPr>
-          <w:ilvl w:val="1"/>
-          <w:numId w:val="3"/>
-        </w:numPr>
-        <w:rPr>
-          <w:sz w:val="28"/>
-          <w:szCs w:val="28"/>
-        </w:rPr>
-      </w:pPr>
-      <w:proofErr w:type="spellStart"/>
-      <w:r>
-        <w:rPr>
-          <w:sz w:val="28"/>
-          <w:szCs w:val="28"/>
-        </w:rPr>
-        <w:t>FloatingPointNumberStructures</w:t>
-      </w:r>
-      <w:proofErr w:type="spellEnd"/>
-      <w:r>
-        <w:rPr>
-          <w:sz w:val="28"/>
-          <w:szCs w:val="28"/>
-        </w:rPr>
-        <w:t xml:space="preserve"> – funkcje na liczbach zmiennoprzecinkowych</w:t>
-      </w:r>
-    </w:p>
-    <w:p>
-      <w:pPr>
-        <w:pStyle w:val="Akapitzlist"/>
-        <w:ind w:left="1440"/>
-        <w:rPr>
-          <w:sz w:val="28"/>
-          <w:szCs w:val="28"/>
-        </w:rPr>
-      </w:pPr>
     </w:p>
     <w:p>
       <w:pPr>

</xml_diff>

<commit_message>
Refactoring and added FloatingPoint activities
</commit_message>
<xml_diff>
--- a/Dokumentacja.docx
+++ b/Dokumentacja.docx
@@ -168,6 +168,35 @@
       <w:pPr>
         <w:pStyle w:val="Akapitzlist"/>
         <w:numPr>
+          <w:ilvl w:val="3"/>
+          <w:numId w:val="3"/>
+        </w:numPr>
+        <w:rPr>
+          <w:sz w:val="28"/>
+          <w:szCs w:val="28"/>
+        </w:rPr>
+      </w:pPr>
+      <w:proofErr w:type="spellStart"/>
+      <w:r>
+        <w:rPr>
+          <w:sz w:val="28"/>
+          <w:szCs w:val="28"/>
+        </w:rPr>
+        <w:t>FloatingPoint</w:t>
+      </w:r>
+      <w:proofErr w:type="spellEnd"/>
+      <w:r>
+        <w:rPr>
+          <w:sz w:val="28"/>
+          <w:szCs w:val="28"/>
+        </w:rPr>
+        <w:t xml:space="preserve"> -działania na ułamkach dziesiętnych</w:t>
+      </w:r>
+    </w:p>
+    <w:p>
+      <w:pPr>
+        <w:pStyle w:val="Akapitzlist"/>
+        <w:numPr>
           <w:ilvl w:val="2"/>
           <w:numId w:val="3"/>
         </w:numPr>
@@ -194,134 +223,134 @@
           <w:highlight w:val="yellow"/>
         </w:rPr>
         <w:t xml:space="preserve"> – statystyki użytkownika</w:t>
-      </w:r>
-    </w:p>
-    <w:p>
-      <w:pPr>
-        <w:pStyle w:val="Akapitzlist"/>
-        <w:numPr>
-          <w:ilvl w:val="2"/>
-          <w:numId w:val="3"/>
-        </w:numPr>
-        <w:rPr>
-          <w:sz w:val="28"/>
-          <w:szCs w:val="28"/>
-        </w:rPr>
-      </w:pPr>
-      <w:proofErr w:type="spellStart"/>
-      <w:r>
-        <w:rPr>
-          <w:sz w:val="28"/>
-          <w:szCs w:val="28"/>
-        </w:rPr>
-        <w:t>AboutInfo</w:t>
-      </w:r>
-      <w:proofErr w:type="spellEnd"/>
-      <w:r>
-        <w:rPr>
-          <w:sz w:val="28"/>
-          <w:szCs w:val="28"/>
-        </w:rPr>
-        <w:t xml:space="preserve"> – informacje o aplikacji</w:t>
-      </w:r>
-    </w:p>
-    <w:p>
-      <w:pPr>
-        <w:pStyle w:val="Akapitzlist"/>
-        <w:numPr>
-          <w:ilvl w:val="0"/>
-          <w:numId w:val="3"/>
-        </w:numPr>
-        <w:rPr>
-          <w:sz w:val="28"/>
-          <w:szCs w:val="28"/>
-        </w:rPr>
-      </w:pPr>
-      <w:proofErr w:type="spellStart"/>
-      <w:r>
-        <w:rPr>
-          <w:sz w:val="28"/>
-          <w:szCs w:val="28"/>
-        </w:rPr>
-        <w:t>Main</w:t>
-      </w:r>
-      <w:proofErr w:type="spellEnd"/>
-      <w:r>
-        <w:rPr>
-          <w:sz w:val="28"/>
-          <w:szCs w:val="28"/>
-        </w:rPr>
-        <w:t xml:space="preserve"> </w:t>
-      </w:r>
-      <w:proofErr w:type="spellStart"/>
-      <w:r>
-        <w:rPr>
-          <w:sz w:val="28"/>
-          <w:szCs w:val="28"/>
-        </w:rPr>
-        <w:t>Activities</w:t>
-      </w:r>
-      <w:proofErr w:type="spellEnd"/>
-    </w:p>
-    <w:p>
-      <w:pPr>
-        <w:pStyle w:val="Akapitzlist"/>
-        <w:numPr>
-          <w:ilvl w:val="1"/>
-          <w:numId w:val="3"/>
-        </w:numPr>
-        <w:rPr>
-          <w:sz w:val="28"/>
-          <w:szCs w:val="28"/>
-        </w:rPr>
-      </w:pPr>
-      <w:proofErr w:type="spellStart"/>
-      <w:r>
-        <w:rPr>
-          <w:sz w:val="28"/>
-          <w:szCs w:val="28"/>
-        </w:rPr>
-        <w:t>Learn</w:t>
-      </w:r>
-      <w:proofErr w:type="spellEnd"/>
-      <w:r>
-        <w:rPr>
-          <w:sz w:val="28"/>
-          <w:szCs w:val="28"/>
-        </w:rPr>
-        <w:t xml:space="preserve"> – obsługa działów tematycznych</w:t>
-      </w:r>
-    </w:p>
-    <w:p>
-      <w:pPr>
-        <w:pStyle w:val="Akapitzlist"/>
-        <w:numPr>
-          <w:ilvl w:val="1"/>
-          <w:numId w:val="3"/>
-        </w:numPr>
-        <w:rPr>
-          <w:sz w:val="28"/>
-          <w:szCs w:val="28"/>
-        </w:rPr>
-      </w:pPr>
-      <w:proofErr w:type="spellStart"/>
-      <w:r>
-        <w:rPr>
-          <w:sz w:val="28"/>
-          <w:szCs w:val="28"/>
-        </w:rPr>
-        <w:t>AboutInfo</w:t>
-      </w:r>
-      <w:proofErr w:type="spellEnd"/>
-      <w:r>
-        <w:rPr>
-          <w:sz w:val="28"/>
-          <w:szCs w:val="28"/>
-        </w:rPr>
-        <w:t xml:space="preserve"> – Wyświetla informacje o aplikacji</w:t>
       </w:r>
       <w:bookmarkStart w:id="0" w:name="_GoBack"/>
       <w:bookmarkEnd w:id="0"/>
+    </w:p>
+    <w:p>
+      <w:pPr>
+        <w:pStyle w:val="Akapitzlist"/>
+        <w:numPr>
+          <w:ilvl w:val="2"/>
+          <w:numId w:val="3"/>
+        </w:numPr>
+        <w:rPr>
+          <w:sz w:val="28"/>
+          <w:szCs w:val="28"/>
+        </w:rPr>
+      </w:pPr>
+      <w:proofErr w:type="spellStart"/>
+      <w:r>
+        <w:rPr>
+          <w:sz w:val="28"/>
+          <w:szCs w:val="28"/>
+        </w:rPr>
+        <w:t>AboutInfo</w:t>
+      </w:r>
+      <w:proofErr w:type="spellEnd"/>
+      <w:r>
+        <w:rPr>
+          <w:sz w:val="28"/>
+          <w:szCs w:val="28"/>
+        </w:rPr>
+        <w:t xml:space="preserve"> – informacje o aplikacji</w:t>
+      </w:r>
+    </w:p>
+    <w:p>
+      <w:pPr>
+        <w:pStyle w:val="Akapitzlist"/>
+        <w:numPr>
+          <w:ilvl w:val="0"/>
+          <w:numId w:val="3"/>
+        </w:numPr>
+        <w:rPr>
+          <w:sz w:val="28"/>
+          <w:szCs w:val="28"/>
+        </w:rPr>
+      </w:pPr>
+      <w:proofErr w:type="spellStart"/>
+      <w:r>
+        <w:rPr>
+          <w:sz w:val="28"/>
+          <w:szCs w:val="28"/>
+        </w:rPr>
+        <w:t>Main</w:t>
+      </w:r>
+      <w:proofErr w:type="spellEnd"/>
+      <w:r>
+        <w:rPr>
+          <w:sz w:val="28"/>
+          <w:szCs w:val="28"/>
+        </w:rPr>
+        <w:t xml:space="preserve"> </w:t>
+      </w:r>
+      <w:proofErr w:type="spellStart"/>
+      <w:r>
+        <w:rPr>
+          <w:sz w:val="28"/>
+          <w:szCs w:val="28"/>
+        </w:rPr>
+        <w:t>Activities</w:t>
+      </w:r>
+      <w:proofErr w:type="spellEnd"/>
+    </w:p>
+    <w:p>
+      <w:pPr>
+        <w:pStyle w:val="Akapitzlist"/>
+        <w:numPr>
+          <w:ilvl w:val="1"/>
+          <w:numId w:val="3"/>
+        </w:numPr>
+        <w:rPr>
+          <w:sz w:val="28"/>
+          <w:szCs w:val="28"/>
+        </w:rPr>
+      </w:pPr>
+      <w:proofErr w:type="spellStart"/>
+      <w:r>
+        <w:rPr>
+          <w:sz w:val="28"/>
+          <w:szCs w:val="28"/>
+        </w:rPr>
+        <w:t>Learn</w:t>
+      </w:r>
+      <w:proofErr w:type="spellEnd"/>
+      <w:r>
+        <w:rPr>
+          <w:sz w:val="28"/>
+          <w:szCs w:val="28"/>
+        </w:rPr>
+        <w:t xml:space="preserve"> – obsługa działów tematycznych</w:t>
+      </w:r>
+    </w:p>
+    <w:p>
+      <w:pPr>
+        <w:pStyle w:val="Akapitzlist"/>
+        <w:numPr>
+          <w:ilvl w:val="1"/>
+          <w:numId w:val="3"/>
+        </w:numPr>
+        <w:rPr>
+          <w:sz w:val="28"/>
+          <w:szCs w:val="28"/>
+        </w:rPr>
+      </w:pPr>
+      <w:proofErr w:type="spellStart"/>
+      <w:r>
+        <w:rPr>
+          <w:sz w:val="28"/>
+          <w:szCs w:val="28"/>
+        </w:rPr>
+        <w:t>AboutInfo</w:t>
+      </w:r>
+      <w:proofErr w:type="spellEnd"/>
+      <w:r>
+        <w:rPr>
+          <w:sz w:val="28"/>
+          <w:szCs w:val="28"/>
+        </w:rPr>
+        <w:t xml:space="preserve"> – Wyświetla informacje o aplikacji</w:t>
+      </w:r>
     </w:p>
     <w:p>
       <w:pPr>

</xml_diff>

<commit_message>
Added  Floating Point Addition and Subtraction
</commit_message>
<xml_diff>
--- a/Dokumentacja.docx
+++ b/Dokumentacja.docx
@@ -30,7 +30,6 @@
           <w:szCs w:val="28"/>
         </w:rPr>
       </w:pPr>
-      <w:proofErr w:type="spellStart"/>
       <w:r>
         <w:rPr>
           <w:sz w:val="28"/>
@@ -38,7 +37,6 @@
         </w:rPr>
         <w:t>Layouts</w:t>
       </w:r>
-      <w:proofErr w:type="spellEnd"/>
     </w:p>
     <w:p>
       <w:pPr>
@@ -52,7 +50,6 @@
           <w:szCs w:val="28"/>
         </w:rPr>
       </w:pPr>
-      <w:proofErr w:type="spellStart"/>
       <w:r>
         <w:rPr>
           <w:sz w:val="28"/>
@@ -60,7 +57,6 @@
         </w:rPr>
         <w:t>Main</w:t>
       </w:r>
-      <w:proofErr w:type="spellEnd"/>
     </w:p>
     <w:p>
       <w:pPr>
@@ -74,21 +70,12 @@
           <w:szCs w:val="28"/>
         </w:rPr>
       </w:pPr>
-      <w:proofErr w:type="spellStart"/>
-      <w:r>
-        <w:rPr>
-          <w:sz w:val="28"/>
-          <w:szCs w:val="28"/>
-        </w:rPr>
-        <w:t>Learn</w:t>
-      </w:r>
-      <w:proofErr w:type="spellEnd"/>
-      <w:r>
-        <w:rPr>
-          <w:sz w:val="28"/>
-          <w:szCs w:val="28"/>
-        </w:rPr>
-        <w:t xml:space="preserve"> – zakładka z zadaniami</w:t>
+      <w:r>
+        <w:rPr>
+          <w:sz w:val="28"/>
+          <w:szCs w:val="28"/>
+        </w:rPr>
+        <w:t>Learn – zakładka z zadaniami</w:t>
       </w:r>
     </w:p>
     <w:p>
@@ -103,21 +90,12 @@
           <w:szCs w:val="28"/>
         </w:rPr>
       </w:pPr>
-      <w:proofErr w:type="spellStart"/>
-      <w:r>
-        <w:rPr>
-          <w:sz w:val="28"/>
-          <w:szCs w:val="28"/>
-        </w:rPr>
-        <w:t>Integer</w:t>
-      </w:r>
-      <w:proofErr w:type="spellEnd"/>
-      <w:r>
-        <w:rPr>
-          <w:sz w:val="28"/>
-          <w:szCs w:val="28"/>
-        </w:rPr>
-        <w:t xml:space="preserve"> – działania na liczba całkowitych</w:t>
+      <w:r>
+        <w:rPr>
+          <w:sz w:val="28"/>
+          <w:szCs w:val="28"/>
+        </w:rPr>
+        <w:t>Integer – działania na liczba całkowitych</w:t>
       </w:r>
     </w:p>
     <w:p>
@@ -132,7 +110,6 @@
           <w:szCs w:val="28"/>
         </w:rPr>
       </w:pPr>
-      <w:proofErr w:type="spellStart"/>
       <w:r>
         <w:rPr>
           <w:sz w:val="28"/>
@@ -140,7 +117,6 @@
         </w:rPr>
         <w:t>View_BaseMaths</w:t>
       </w:r>
-      <w:proofErr w:type="spellEnd"/>
     </w:p>
     <w:p>
       <w:pPr>
@@ -154,7 +130,6 @@
           <w:szCs w:val="28"/>
         </w:rPr>
       </w:pPr>
-      <w:proofErr w:type="spellStart"/>
       <w:r>
         <w:rPr>
           <w:sz w:val="28"/>
@@ -162,7 +137,6 @@
         </w:rPr>
         <w:t>Settings_CombinedMaths</w:t>
       </w:r>
-      <w:proofErr w:type="spellEnd"/>
     </w:p>
     <w:p>
       <w:pPr>
@@ -176,21 +150,12 @@
           <w:szCs w:val="28"/>
         </w:rPr>
       </w:pPr>
-      <w:proofErr w:type="spellStart"/>
-      <w:r>
-        <w:rPr>
-          <w:sz w:val="28"/>
-          <w:szCs w:val="28"/>
-        </w:rPr>
-        <w:t>FloatingPoint</w:t>
-      </w:r>
-      <w:proofErr w:type="spellEnd"/>
-      <w:r>
-        <w:rPr>
-          <w:sz w:val="28"/>
-          <w:szCs w:val="28"/>
-        </w:rPr>
-        <w:t xml:space="preserve"> -działania na ułamkach dziesiętnych</w:t>
+      <w:r>
+        <w:rPr>
+          <w:sz w:val="28"/>
+          <w:szCs w:val="28"/>
+        </w:rPr>
+        <w:t>FloatingPoint -działania na ułamkach dziesiętnych</w:t>
       </w:r>
     </w:p>
     <w:p>
@@ -206,460 +171,358 @@
           <w:highlight w:val="yellow"/>
         </w:rPr>
       </w:pPr>
-      <w:proofErr w:type="spellStart"/>
       <w:r>
         <w:rPr>
           <w:sz w:val="28"/>
           <w:szCs w:val="28"/>
           <w:highlight w:val="yellow"/>
         </w:rPr>
-        <w:t>Stats</w:t>
-      </w:r>
-      <w:proofErr w:type="spellEnd"/>
+        <w:t>Stats – statystyki użytkownika</w:t>
+      </w:r>
+    </w:p>
+    <w:p>
+      <w:pPr>
+        <w:pStyle w:val="Akapitzlist"/>
+        <w:numPr>
+          <w:ilvl w:val="2"/>
+          <w:numId w:val="3"/>
+        </w:numPr>
+        <w:rPr>
+          <w:sz w:val="28"/>
+          <w:szCs w:val="28"/>
+        </w:rPr>
+      </w:pPr>
+      <w:r>
+        <w:rPr>
+          <w:sz w:val="28"/>
+          <w:szCs w:val="28"/>
+        </w:rPr>
+        <w:t>AboutInfo – informacje o aplikacji</w:t>
+      </w:r>
+    </w:p>
+    <w:p>
+      <w:pPr>
+        <w:pStyle w:val="Akapitzlist"/>
+        <w:numPr>
+          <w:ilvl w:val="0"/>
+          <w:numId w:val="3"/>
+        </w:numPr>
+        <w:rPr>
+          <w:sz w:val="28"/>
+          <w:szCs w:val="28"/>
+        </w:rPr>
+      </w:pPr>
+      <w:r>
+        <w:rPr>
+          <w:sz w:val="28"/>
+          <w:szCs w:val="28"/>
+        </w:rPr>
+        <w:t>Main Activities</w:t>
+      </w:r>
+    </w:p>
+    <w:p>
+      <w:pPr>
+        <w:pStyle w:val="Akapitzlist"/>
+        <w:numPr>
+          <w:ilvl w:val="1"/>
+          <w:numId w:val="3"/>
+        </w:numPr>
+        <w:rPr>
+          <w:sz w:val="28"/>
+          <w:szCs w:val="28"/>
+        </w:rPr>
+      </w:pPr>
+      <w:r>
+        <w:rPr>
+          <w:sz w:val="28"/>
+          <w:szCs w:val="28"/>
+        </w:rPr>
+        <w:t>Learn – obsługa działów tematycznych</w:t>
+      </w:r>
+    </w:p>
+    <w:p>
+      <w:pPr>
+        <w:pStyle w:val="Akapitzlist"/>
+        <w:numPr>
+          <w:ilvl w:val="1"/>
+          <w:numId w:val="3"/>
+        </w:numPr>
+        <w:rPr>
+          <w:sz w:val="28"/>
+          <w:szCs w:val="28"/>
+        </w:rPr>
+      </w:pPr>
+      <w:r>
+        <w:rPr>
+          <w:sz w:val="28"/>
+          <w:szCs w:val="28"/>
+        </w:rPr>
+        <w:t>AboutInfo – Wyświetla informacje o aplikacji</w:t>
+      </w:r>
+    </w:p>
+    <w:p>
+      <w:pPr>
+        <w:pStyle w:val="Akapitzlist"/>
+        <w:numPr>
+          <w:ilvl w:val="1"/>
+          <w:numId w:val="3"/>
+        </w:numPr>
+        <w:rPr>
+          <w:sz w:val="28"/>
+          <w:szCs w:val="28"/>
+        </w:rPr>
+      </w:pPr>
+      <w:r>
+        <w:rPr>
+          <w:sz w:val="28"/>
+          <w:szCs w:val="28"/>
+        </w:rPr>
+        <w:t xml:space="preserve">Stats – </w:t>
+      </w:r>
       <w:r>
         <w:rPr>
           <w:sz w:val="28"/>
           <w:szCs w:val="28"/>
           <w:highlight w:val="yellow"/>
         </w:rPr>
-        <w:t xml:space="preserve"> – statystyki użytkownika</w:t>
-      </w:r>
+        <w:t>statystyki użytkownika</w:t>
+      </w:r>
+      <w:r>
+        <w:rPr>
+          <w:sz w:val="28"/>
+          <w:szCs w:val="28"/>
+        </w:rPr>
+        <w:t xml:space="preserve"> </w:t>
+      </w:r>
+    </w:p>
+    <w:p>
+      <w:pPr>
+        <w:pStyle w:val="Akapitzlist"/>
+        <w:numPr>
+          <w:ilvl w:val="0"/>
+          <w:numId w:val="3"/>
+        </w:numPr>
+        <w:rPr>
+          <w:sz w:val="28"/>
+          <w:szCs w:val="28"/>
+        </w:rPr>
+      </w:pPr>
+      <w:r>
+        <w:rPr>
+          <w:sz w:val="28"/>
+          <w:szCs w:val="28"/>
+        </w:rPr>
+        <w:t>Base</w:t>
+      </w:r>
+      <w:r>
+        <w:rPr>
+          <w:sz w:val="28"/>
+          <w:szCs w:val="28"/>
+        </w:rPr>
+        <w:t>Activities</w:t>
+      </w:r>
+    </w:p>
+    <w:p>
+      <w:pPr>
+        <w:pStyle w:val="Akapitzlist"/>
+        <w:numPr>
+          <w:ilvl w:val="1"/>
+          <w:numId w:val="3"/>
+        </w:numPr>
+        <w:rPr>
+          <w:sz w:val="28"/>
+          <w:szCs w:val="28"/>
+        </w:rPr>
+      </w:pPr>
+      <w:r>
+        <w:rPr>
+          <w:sz w:val="28"/>
+          <w:szCs w:val="28"/>
+        </w:rPr>
+        <w:t>ActivitiesInteger – wszystkie aktywności związane z liczbami całkowitymi</w:t>
+      </w:r>
+    </w:p>
+    <w:p>
+      <w:pPr>
+        <w:pStyle w:val="Akapitzlist"/>
+        <w:numPr>
+          <w:ilvl w:val="0"/>
+          <w:numId w:val="3"/>
+        </w:numPr>
+        <w:rPr>
+          <w:sz w:val="28"/>
+          <w:szCs w:val="28"/>
+        </w:rPr>
+      </w:pPr>
+      <w:r>
+        <w:rPr>
+          <w:sz w:val="28"/>
+          <w:szCs w:val="28"/>
+        </w:rPr>
+        <w:t>Functionalities</w:t>
+      </w:r>
+    </w:p>
+    <w:p>
+      <w:pPr>
+        <w:pStyle w:val="Akapitzlist"/>
+        <w:numPr>
+          <w:ilvl w:val="1"/>
+          <w:numId w:val="3"/>
+        </w:numPr>
+        <w:rPr>
+          <w:sz w:val="28"/>
+          <w:szCs w:val="28"/>
+        </w:rPr>
+      </w:pPr>
+      <w:r>
+        <w:rPr>
+          <w:sz w:val="28"/>
+          <w:szCs w:val="28"/>
+        </w:rPr>
+        <w:t>MathsStructures – przechowuje struktury danych</w:t>
+      </w:r>
+    </w:p>
+    <w:p>
+      <w:pPr>
+        <w:pStyle w:val="Akapitzlist"/>
+        <w:numPr>
+          <w:ilvl w:val="1"/>
+          <w:numId w:val="3"/>
+        </w:numPr>
+        <w:rPr>
+          <w:sz w:val="28"/>
+          <w:szCs w:val="28"/>
+        </w:rPr>
+      </w:pPr>
+      <w:r>
+        <w:rPr>
+          <w:sz w:val="28"/>
+          <w:szCs w:val="28"/>
+        </w:rPr>
+        <w:t>RandValue – funkcje losujące</w:t>
+      </w:r>
+    </w:p>
+    <w:p>
+      <w:pPr>
+        <w:pStyle w:val="Akapitzlist"/>
+        <w:numPr>
+          <w:ilvl w:val="1"/>
+          <w:numId w:val="3"/>
+        </w:numPr>
+        <w:rPr>
+          <w:sz w:val="28"/>
+          <w:szCs w:val="28"/>
+        </w:rPr>
+      </w:pPr>
+      <w:r>
+        <w:rPr>
+          <w:sz w:val="28"/>
+          <w:szCs w:val="28"/>
+        </w:rPr>
+        <w:t>IntegerFunction – funkcje na liczbach całkowitych</w:t>
+      </w:r>
+    </w:p>
+    <w:p>
+      <w:pPr>
+        <w:pStyle w:val="Akapitzlist"/>
+        <w:numPr>
+          <w:ilvl w:val="1"/>
+          <w:numId w:val="3"/>
+        </w:numPr>
+        <w:rPr>
+          <w:sz w:val="28"/>
+          <w:szCs w:val="28"/>
+        </w:rPr>
+      </w:pPr>
+      <w:r>
+        <w:rPr>
+          <w:sz w:val="28"/>
+          <w:szCs w:val="28"/>
+        </w:rPr>
+        <w:t>FloatingPointNumberStructures – funkcje na liczbach zmiennoprzecinkowych</w:t>
+      </w:r>
+    </w:p>
+    <w:p>
+      <w:pPr>
+        <w:pStyle w:val="Akapitzlist"/>
+        <w:numPr>
+          <w:ilvl w:val="0"/>
+          <w:numId w:val="3"/>
+        </w:numPr>
+        <w:rPr>
+          <w:sz w:val="28"/>
+          <w:szCs w:val="28"/>
+        </w:rPr>
+      </w:pPr>
+      <w:r>
+        <w:rPr>
+          <w:sz w:val="28"/>
+          <w:szCs w:val="28"/>
+        </w:rPr>
+        <w:t>BaseActivities</w:t>
+      </w:r>
+    </w:p>
+    <w:p>
+      <w:pPr>
+        <w:pStyle w:val="Akapitzlist"/>
+        <w:numPr>
+          <w:ilvl w:val="1"/>
+          <w:numId w:val="3"/>
+        </w:numPr>
+        <w:rPr>
+          <w:sz w:val="28"/>
+          <w:szCs w:val="28"/>
+        </w:rPr>
+      </w:pPr>
+      <w:r>
+        <w:rPr>
+          <w:sz w:val="28"/>
+          <w:szCs w:val="28"/>
+        </w:rPr>
+        <w:t>Inte</w:t>
+      </w:r>
+      <w:r>
+        <w:rPr>
+          <w:sz w:val="28"/>
+          <w:szCs w:val="28"/>
+        </w:rPr>
+        <w:t>gerActivity -&gt; ActivitiesInteger</w:t>
+      </w:r>
+    </w:p>
+    <w:p>
+      <w:pPr>
+        <w:pStyle w:val="Akapitzlist"/>
+        <w:numPr>
+          <w:ilvl w:val="0"/>
+          <w:numId w:val="3"/>
+        </w:numPr>
+        <w:rPr>
+          <w:sz w:val="28"/>
+          <w:szCs w:val="28"/>
+        </w:rPr>
+      </w:pPr>
+      <w:r>
+        <w:rPr>
+          <w:sz w:val="28"/>
+          <w:szCs w:val="28"/>
+        </w:rPr>
+        <w:t>ActivitiesLearn</w:t>
+      </w:r>
+    </w:p>
+    <w:p>
+      <w:pPr>
+        <w:pStyle w:val="Akapitzlist"/>
+        <w:numPr>
+          <w:ilvl w:val="1"/>
+          <w:numId w:val="3"/>
+        </w:numPr>
+        <w:rPr>
+          <w:sz w:val="28"/>
+          <w:szCs w:val="28"/>
+        </w:rPr>
+      </w:pPr>
       <w:bookmarkStart w:id="0" w:name="_GoBack"/>
       <w:bookmarkEnd w:id="0"/>
-    </w:p>
-    <w:p>
-      <w:pPr>
-        <w:pStyle w:val="Akapitzlist"/>
-        <w:numPr>
-          <w:ilvl w:val="2"/>
-          <w:numId w:val="3"/>
-        </w:numPr>
-        <w:rPr>
-          <w:sz w:val="28"/>
-          <w:szCs w:val="28"/>
-        </w:rPr>
-      </w:pPr>
-      <w:proofErr w:type="spellStart"/>
-      <w:r>
-        <w:rPr>
-          <w:sz w:val="28"/>
-          <w:szCs w:val="28"/>
-        </w:rPr>
-        <w:t>AboutInfo</w:t>
-      </w:r>
-      <w:proofErr w:type="spellEnd"/>
-      <w:r>
-        <w:rPr>
-          <w:sz w:val="28"/>
-          <w:szCs w:val="28"/>
-        </w:rPr>
-        <w:t xml:space="preserve"> – informacje o aplikacji</w:t>
-      </w:r>
-    </w:p>
-    <w:p>
-      <w:pPr>
-        <w:pStyle w:val="Akapitzlist"/>
-        <w:numPr>
-          <w:ilvl w:val="0"/>
-          <w:numId w:val="3"/>
-        </w:numPr>
-        <w:rPr>
-          <w:sz w:val="28"/>
-          <w:szCs w:val="28"/>
-        </w:rPr>
-      </w:pPr>
-      <w:proofErr w:type="spellStart"/>
-      <w:r>
-        <w:rPr>
-          <w:sz w:val="28"/>
-          <w:szCs w:val="28"/>
-        </w:rPr>
-        <w:t>Main</w:t>
-      </w:r>
-      <w:proofErr w:type="spellEnd"/>
-      <w:r>
-        <w:rPr>
-          <w:sz w:val="28"/>
-          <w:szCs w:val="28"/>
-        </w:rPr>
-        <w:t xml:space="preserve"> </w:t>
-      </w:r>
-      <w:proofErr w:type="spellStart"/>
-      <w:r>
-        <w:rPr>
-          <w:sz w:val="28"/>
-          <w:szCs w:val="28"/>
-        </w:rPr>
-        <w:t>Activities</w:t>
-      </w:r>
-      <w:proofErr w:type="spellEnd"/>
-    </w:p>
-    <w:p>
-      <w:pPr>
-        <w:pStyle w:val="Akapitzlist"/>
-        <w:numPr>
-          <w:ilvl w:val="1"/>
-          <w:numId w:val="3"/>
-        </w:numPr>
-        <w:rPr>
-          <w:sz w:val="28"/>
-          <w:szCs w:val="28"/>
-        </w:rPr>
-      </w:pPr>
-      <w:proofErr w:type="spellStart"/>
-      <w:r>
-        <w:rPr>
-          <w:sz w:val="28"/>
-          <w:szCs w:val="28"/>
-        </w:rPr>
-        <w:t>Learn</w:t>
-      </w:r>
-      <w:proofErr w:type="spellEnd"/>
-      <w:r>
-        <w:rPr>
-          <w:sz w:val="28"/>
-          <w:szCs w:val="28"/>
-        </w:rPr>
-        <w:t xml:space="preserve"> – obsługa działów tematycznych</w:t>
-      </w:r>
-    </w:p>
-    <w:p>
-      <w:pPr>
-        <w:pStyle w:val="Akapitzlist"/>
-        <w:numPr>
-          <w:ilvl w:val="1"/>
-          <w:numId w:val="3"/>
-        </w:numPr>
-        <w:rPr>
-          <w:sz w:val="28"/>
-          <w:szCs w:val="28"/>
-        </w:rPr>
-      </w:pPr>
-      <w:proofErr w:type="spellStart"/>
-      <w:r>
-        <w:rPr>
-          <w:sz w:val="28"/>
-          <w:szCs w:val="28"/>
-        </w:rPr>
-        <w:t>AboutInfo</w:t>
-      </w:r>
-      <w:proofErr w:type="spellEnd"/>
-      <w:r>
-        <w:rPr>
-          <w:sz w:val="28"/>
-          <w:szCs w:val="28"/>
-        </w:rPr>
-        <w:t xml:space="preserve"> – Wyświetla informacje o aplikacji</w:t>
-      </w:r>
-    </w:p>
-    <w:p>
-      <w:pPr>
-        <w:pStyle w:val="Akapitzlist"/>
-        <w:numPr>
-          <w:ilvl w:val="1"/>
-          <w:numId w:val="3"/>
-        </w:numPr>
-        <w:rPr>
-          <w:sz w:val="28"/>
-          <w:szCs w:val="28"/>
-        </w:rPr>
-      </w:pPr>
-      <w:proofErr w:type="spellStart"/>
-      <w:r>
-        <w:rPr>
-          <w:sz w:val="28"/>
-          <w:szCs w:val="28"/>
-        </w:rPr>
-        <w:t>Stats</w:t>
-      </w:r>
-      <w:proofErr w:type="spellEnd"/>
-      <w:r>
-        <w:rPr>
-          <w:sz w:val="28"/>
-          <w:szCs w:val="28"/>
-        </w:rPr>
-        <w:t xml:space="preserve"> – </w:t>
-      </w:r>
-      <w:r>
-        <w:rPr>
-          <w:sz w:val="28"/>
-          <w:szCs w:val="28"/>
-          <w:highlight w:val="yellow"/>
-        </w:rPr>
-        <w:t>statystyki użytkownika</w:t>
-      </w:r>
-      <w:r>
-        <w:rPr>
-          <w:sz w:val="28"/>
-          <w:szCs w:val="28"/>
-        </w:rPr>
-        <w:t xml:space="preserve"> </w:t>
-      </w:r>
-    </w:p>
-    <w:p>
-      <w:pPr>
-        <w:pStyle w:val="Akapitzlist"/>
-        <w:numPr>
-          <w:ilvl w:val="0"/>
-          <w:numId w:val="3"/>
-        </w:numPr>
-        <w:rPr>
-          <w:sz w:val="28"/>
-          <w:szCs w:val="28"/>
-        </w:rPr>
-      </w:pPr>
-      <w:proofErr w:type="spellStart"/>
-      <w:r>
-        <w:rPr>
-          <w:sz w:val="28"/>
-          <w:szCs w:val="28"/>
-        </w:rPr>
-        <w:t>Base</w:t>
-      </w:r>
-      <w:r>
-        <w:rPr>
-          <w:sz w:val="28"/>
-          <w:szCs w:val="28"/>
-        </w:rPr>
-        <w:t>Activities</w:t>
-      </w:r>
-      <w:proofErr w:type="spellEnd"/>
-    </w:p>
-    <w:p>
-      <w:pPr>
-        <w:pStyle w:val="Akapitzlist"/>
-        <w:numPr>
-          <w:ilvl w:val="1"/>
-          <w:numId w:val="3"/>
-        </w:numPr>
-        <w:rPr>
-          <w:sz w:val="28"/>
-          <w:szCs w:val="28"/>
-        </w:rPr>
-      </w:pPr>
-      <w:proofErr w:type="spellStart"/>
-      <w:r>
-        <w:rPr>
-          <w:sz w:val="28"/>
-          <w:szCs w:val="28"/>
-        </w:rPr>
-        <w:t>ActivitiesInteger</w:t>
-      </w:r>
-      <w:proofErr w:type="spellEnd"/>
-      <w:r>
-        <w:rPr>
-          <w:sz w:val="28"/>
-          <w:szCs w:val="28"/>
-        </w:rPr>
-        <w:t xml:space="preserve"> – wszystkie aktywności związane z liczbami całkowitymi</w:t>
-      </w:r>
-    </w:p>
-    <w:p>
-      <w:pPr>
-        <w:pStyle w:val="Akapitzlist"/>
-        <w:numPr>
-          <w:ilvl w:val="0"/>
-          <w:numId w:val="3"/>
-        </w:numPr>
-        <w:rPr>
-          <w:sz w:val="28"/>
-          <w:szCs w:val="28"/>
-        </w:rPr>
-      </w:pPr>
-      <w:proofErr w:type="spellStart"/>
-      <w:r>
-        <w:rPr>
-          <w:sz w:val="28"/>
-          <w:szCs w:val="28"/>
-        </w:rPr>
-        <w:t>Functionalities</w:t>
-      </w:r>
-      <w:proofErr w:type="spellEnd"/>
-    </w:p>
-    <w:p>
-      <w:pPr>
-        <w:pStyle w:val="Akapitzlist"/>
-        <w:numPr>
-          <w:ilvl w:val="1"/>
-          <w:numId w:val="3"/>
-        </w:numPr>
-        <w:rPr>
-          <w:sz w:val="28"/>
-          <w:szCs w:val="28"/>
-        </w:rPr>
-      </w:pPr>
-      <w:proofErr w:type="spellStart"/>
-      <w:r>
-        <w:rPr>
-          <w:sz w:val="28"/>
-          <w:szCs w:val="28"/>
-        </w:rPr>
-        <w:t>MathsStructures</w:t>
-      </w:r>
-      <w:proofErr w:type="spellEnd"/>
-      <w:r>
-        <w:rPr>
-          <w:sz w:val="28"/>
-          <w:szCs w:val="28"/>
-        </w:rPr>
-        <w:t xml:space="preserve"> – przechowuje struktury danych</w:t>
-      </w:r>
-    </w:p>
-    <w:p>
-      <w:pPr>
-        <w:pStyle w:val="Akapitzlist"/>
-        <w:numPr>
-          <w:ilvl w:val="1"/>
-          <w:numId w:val="3"/>
-        </w:numPr>
-        <w:rPr>
-          <w:sz w:val="28"/>
-          <w:szCs w:val="28"/>
-        </w:rPr>
-      </w:pPr>
-      <w:proofErr w:type="spellStart"/>
-      <w:r>
-        <w:rPr>
-          <w:sz w:val="28"/>
-          <w:szCs w:val="28"/>
-        </w:rPr>
-        <w:t>RandValue</w:t>
-      </w:r>
-      <w:proofErr w:type="spellEnd"/>
-      <w:r>
-        <w:rPr>
-          <w:sz w:val="28"/>
-          <w:szCs w:val="28"/>
-        </w:rPr>
-        <w:t xml:space="preserve"> – funkcje losujące</w:t>
-      </w:r>
-    </w:p>
-    <w:p>
-      <w:pPr>
-        <w:pStyle w:val="Akapitzlist"/>
-        <w:numPr>
-          <w:ilvl w:val="1"/>
-          <w:numId w:val="3"/>
-        </w:numPr>
-        <w:rPr>
-          <w:sz w:val="28"/>
-          <w:szCs w:val="28"/>
-        </w:rPr>
-      </w:pPr>
-      <w:proofErr w:type="spellStart"/>
-      <w:r>
-        <w:rPr>
-          <w:sz w:val="28"/>
-          <w:szCs w:val="28"/>
-        </w:rPr>
-        <w:t>IntegerFunction</w:t>
-      </w:r>
-      <w:proofErr w:type="spellEnd"/>
-      <w:r>
-        <w:rPr>
-          <w:sz w:val="28"/>
-          <w:szCs w:val="28"/>
-        </w:rPr>
-        <w:t xml:space="preserve"> – funkcje na liczbach całkowitych</w:t>
-      </w:r>
-    </w:p>
-    <w:p>
-      <w:pPr>
-        <w:pStyle w:val="Akapitzlist"/>
-        <w:numPr>
-          <w:ilvl w:val="1"/>
-          <w:numId w:val="3"/>
-        </w:numPr>
-        <w:rPr>
-          <w:sz w:val="28"/>
-          <w:szCs w:val="28"/>
-        </w:rPr>
-      </w:pPr>
-      <w:proofErr w:type="spellStart"/>
-      <w:r>
-        <w:rPr>
-          <w:sz w:val="28"/>
-          <w:szCs w:val="28"/>
-        </w:rPr>
-        <w:t>FloatingPointNumberStructures</w:t>
-      </w:r>
-      <w:proofErr w:type="spellEnd"/>
-      <w:r>
-        <w:rPr>
-          <w:sz w:val="28"/>
-          <w:szCs w:val="28"/>
-        </w:rPr>
-        <w:t xml:space="preserve"> – funkcje na liczbach zmiennoprzecinkowych</w:t>
-      </w:r>
-    </w:p>
-    <w:p>
-      <w:pPr>
-        <w:pStyle w:val="Akapitzlist"/>
-        <w:numPr>
-          <w:ilvl w:val="0"/>
-          <w:numId w:val="3"/>
-        </w:numPr>
-        <w:rPr>
-          <w:sz w:val="28"/>
-          <w:szCs w:val="28"/>
-        </w:rPr>
-      </w:pPr>
-      <w:proofErr w:type="spellStart"/>
-      <w:r>
-        <w:rPr>
-          <w:sz w:val="28"/>
-          <w:szCs w:val="28"/>
-        </w:rPr>
-        <w:t>BaseActivities</w:t>
-      </w:r>
-      <w:proofErr w:type="spellEnd"/>
-    </w:p>
-    <w:p>
-      <w:pPr>
-        <w:pStyle w:val="Akapitzlist"/>
-        <w:numPr>
-          <w:ilvl w:val="1"/>
-          <w:numId w:val="3"/>
-        </w:numPr>
-        <w:rPr>
-          <w:sz w:val="28"/>
-          <w:szCs w:val="28"/>
-        </w:rPr>
-      </w:pPr>
-      <w:proofErr w:type="spellStart"/>
-      <w:r>
-        <w:rPr>
-          <w:sz w:val="28"/>
-          <w:szCs w:val="28"/>
-        </w:rPr>
-        <w:t>IntegerActivity</w:t>
-      </w:r>
-      <w:proofErr w:type="spellEnd"/>
-      <w:r>
-        <w:rPr>
-          <w:sz w:val="28"/>
-          <w:szCs w:val="28"/>
-        </w:rPr>
-        <w:t xml:space="preserve"> -&gt; </w:t>
-      </w:r>
-      <w:proofErr w:type="spellStart"/>
-      <w:r>
-        <w:rPr>
-          <w:sz w:val="28"/>
-          <w:szCs w:val="28"/>
-        </w:rPr>
-        <w:t>ActivitiesInteger</w:t>
-      </w:r>
-      <w:proofErr w:type="spellEnd"/>
-    </w:p>
-    <w:p>
-      <w:pPr>
-        <w:pStyle w:val="Akapitzlist"/>
-        <w:rPr>
-          <w:sz w:val="28"/>
-          <w:szCs w:val="28"/>
-        </w:rPr>
-      </w:pPr>
     </w:p>
     <w:sectPr>
       <w:pgSz w:w="11906" w:h="16838"/>

</xml_diff>